<commit_message>
First version of summaries
</commit_message>
<xml_diff>
--- a/Summary/FrenchThesis/ScienceSummary.docx
+++ b/Summary/FrenchThesis/ScienceSummary.docx
@@ -184,7 +184,21 @@
           <w:rFonts w:ascii="Times New Roman" w:eastAsia="Times New Roman" w:hAnsi="Times New Roman" w:cs="Times New Roman"/>
           <w:lang w:val="en-US"/>
         </w:rPr>
-        <w:t>were studied optically, using the photoluminescence of a single dot.</w:t>
+        <w:t xml:space="preserve">were </w:t>
+      </w:r>
+      <w:r>
+        <w:rPr>
+          <w:rFonts w:ascii="Times New Roman" w:eastAsia="Times New Roman" w:hAnsi="Times New Roman" w:cs="Times New Roman"/>
+          <w:lang w:val="en-US"/>
+        </w:rPr>
+        <w:t>probed</w:t>
+      </w:r>
+      <w:r>
+        <w:rPr>
+          <w:rFonts w:ascii="Times New Roman" w:eastAsia="Times New Roman" w:hAnsi="Times New Roman" w:cs="Times New Roman"/>
+          <w:lang w:val="en-US"/>
+        </w:rPr>
+        <w:t xml:space="preserve"> optically, using the photoluminescence of a single dot.</w:t>
       </w:r>
       <w:r>
         <w:rPr>
@@ -215,7 +229,23 @@
           <w:color w:val="000000"/>
           <w:lang w:val="en-US"/>
         </w:rPr>
-        <w:t xml:space="preserve"> strongly coupled to phonons and strains. This coupling opens new ways to probe and control the spins of the magnetic atoms, not only optically, but by changing the strain state at their position.</w:t>
+        <w:t xml:space="preserve"> strongly coupled to phonons and strains. This coupling opens new ways to probe and control the spins of the magnetic atoms, not only optically, but </w:t>
+      </w:r>
+      <w:r>
+        <w:rPr>
+          <w:rFonts w:ascii="Times New Roman" w:eastAsia="Times New Roman" w:hAnsi="Times New Roman" w:cs="Times New Roman"/>
+          <w:color w:val="000000"/>
+          <w:lang w:val="en-US"/>
+        </w:rPr>
+        <w:t xml:space="preserve">also </w:t>
+      </w:r>
+      <w:r>
+        <w:rPr>
+          <w:rFonts w:ascii="Times New Roman" w:eastAsia="Times New Roman" w:hAnsi="Times New Roman" w:cs="Times New Roman"/>
+          <w:color w:val="000000"/>
+          <w:lang w:val="en-US"/>
+        </w:rPr>
+        <w:t>by changing the strain state at their position.</w:t>
       </w:r>
     </w:p>
     <w:p>
@@ -446,29 +476,54 @@
           <w:color w:val="000000"/>
           <w:lang w:val="en-US"/>
         </w:rPr>
-        <w:t xml:space="preserve"> Using resonant pumping experiments, we evidenced a Cr relaxation time in the 10</w:t>
-      </w:r>
-      <w:r>
-        <w:rPr>
-          <w:rFonts w:ascii="Times New Roman" w:eastAsia="Times New Roman" w:hAnsi="Times New Roman" w:cs="Times New Roman"/>
-          <w:color w:val="000000"/>
-          <w:lang w:val="en-US"/>
-        </w:rPr>
-        <w:t xml:space="preserve"> nanosecond driven by hole-Cr spin flip-flops caused by </w:t>
-      </w:r>
-      <w:r>
-        <w:rPr>
-          <w:rFonts w:ascii="Times New Roman" w:eastAsia="Times New Roman" w:hAnsi="Times New Roman" w:cs="Times New Roman"/>
-          <w:lang w:val="en-US"/>
-        </w:rPr>
-        <w:t>the interplay of acoustic phonons and exchange interaction.</w:t>
-      </w:r>
-      <w:r>
-        <w:rPr>
-          <w:rFonts w:ascii="Times New Roman" w:eastAsia="Times New Roman" w:hAnsi="Times New Roman" w:cs="Times New Roman"/>
-          <w:lang w:val="en-US"/>
-        </w:rPr>
-        <w:t xml:space="preserve"> A relaxation in the dark in the microseconds range was also measured. Possibility of control of the Cr spin was also demonstrated using optical Stark effect.</w:t>
+        <w:t xml:space="preserve"> Using resonant pumping experiments, we evidenced a Cr relaxation time</w:t>
+      </w:r>
+      <w:r>
+        <w:rPr>
+          <w:rFonts w:ascii="Times New Roman" w:eastAsia="Times New Roman" w:hAnsi="Times New Roman" w:cs="Times New Roman"/>
+          <w:color w:val="000000"/>
+          <w:lang w:val="en-US"/>
+        </w:rPr>
+        <w:t xml:space="preserve"> under excitation</w:t>
+      </w:r>
+      <w:r>
+        <w:rPr>
+          <w:rFonts w:ascii="Times New Roman" w:eastAsia="Times New Roman" w:hAnsi="Times New Roman" w:cs="Times New Roman"/>
+          <w:color w:val="000000"/>
+          <w:lang w:val="en-US"/>
+        </w:rPr>
+        <w:t xml:space="preserve"> in the 10</w:t>
+      </w:r>
+      <w:r>
+        <w:rPr>
+          <w:rFonts w:ascii="Times New Roman" w:eastAsia="Times New Roman" w:hAnsi="Times New Roman" w:cs="Times New Roman"/>
+          <w:color w:val="000000"/>
+          <w:lang w:val="en-US"/>
+        </w:rPr>
+        <w:t xml:space="preserve"> nanosecond</w:t>
+      </w:r>
+      <w:r>
+        <w:rPr>
+          <w:rFonts w:ascii="Times New Roman" w:eastAsia="Times New Roman" w:hAnsi="Times New Roman" w:cs="Times New Roman"/>
+          <w:color w:val="000000"/>
+          <w:lang w:val="en-US"/>
+        </w:rPr>
+        <w:t>s range</w:t>
+      </w:r>
+      <w:r>
+        <w:rPr>
+          <w:rFonts w:ascii="Times New Roman" w:eastAsia="Times New Roman" w:hAnsi="Times New Roman" w:cs="Times New Roman"/>
+          <w:color w:val="000000"/>
+          <w:lang w:val="en-US"/>
+        </w:rPr>
+        <w:t xml:space="preserve"> driven by hole-Cr spin flip-flops caused by </w:t>
+      </w:r>
+      <w:r>
+        <w:rPr>
+          <w:rFonts w:ascii="Times New Roman" w:eastAsia="Times New Roman" w:hAnsi="Times New Roman" w:cs="Times New Roman"/>
+          <w:lang w:val="en-US"/>
+        </w:rPr>
+        <w:t>the interplay of acoustic phonons and exchange interaction. A relaxation in the dark in the microseconds range was also measured. Possibility of control of the Cr spin was also demonstrated using optical Stark effect.</w:t>
       </w:r>
     </w:p>
     <w:p>
@@ -576,7 +631,6 @@
         <w:jc w:val="center"/>
         <w:rPr>
           <w:rFonts w:ascii="Times New Roman" w:eastAsia="Times New Roman" w:hAnsi="Times New Roman" w:cs="Times New Roman"/>
-          <w:lang w:val="en-US"/>
         </w:rPr>
       </w:pPr>
       <w:r>
@@ -585,7 +639,6 @@
           <w:b/>
           <w:sz w:val="28"/>
           <w:szCs w:val="28"/>
-          <w:lang w:val="en-US"/>
         </w:rPr>
         <w:t>Résumé</w:t>
       </w:r>
@@ -614,7 +667,6 @@
         <w:jc w:val="center"/>
         <w:rPr>
           <w:rFonts w:ascii="Times New Roman" w:eastAsia="Times New Roman" w:hAnsi="Times New Roman" w:cs="Times New Roman"/>
-          <w:lang w:val="en-US"/>
         </w:rPr>
       </w:pPr>
     </w:p>
@@ -671,7 +723,7 @@
         <w:rPr>
           <w:rFonts w:ascii="Times New Roman" w:eastAsia="Times New Roman" w:hAnsi="Times New Roman" w:cs="Times New Roman"/>
         </w:rPr>
-        <w:t xml:space="preserve">ont été étudiés dans cette </w:t>
+        <w:t xml:space="preserve">ont étudiés dans cette </w:t>
       </w:r>
       <w:r>
         <w:rPr>
@@ -689,7 +741,31 @@
         <w:rPr>
           <w:rFonts w:ascii="Times New Roman" w:eastAsia="Times New Roman" w:hAnsi="Times New Roman" w:cs="Times New Roman"/>
         </w:rPr>
-        <w:t>abord un unique atome de Mn dans une boîte quantique chargée positivement, puis un unique atome de Cr dans une boîte quantique neutre. Tous deux ont été étudiés optiquement, via la photoluminescence d’une boîte unique. Ces deux systèmes sont fortement aux phonons et aux contraintes. Ce couplage</w:t>
+        <w:t xml:space="preserve">abord un unique atome de Mn dans une boîte quantique chargée positivement, puis un unique atome de Cr dans une boîte quantique neutre. </w:t>
+      </w:r>
+      <w:r>
+        <w:rPr>
+          <w:rFonts w:ascii="Times New Roman" w:eastAsia="Times New Roman" w:hAnsi="Times New Roman" w:cs="Times New Roman"/>
+        </w:rPr>
+        <w:t>Cette étude a été entièrement réalisée par des moyens optiques</w:t>
+      </w:r>
+      <w:r>
+        <w:rPr>
+          <w:rFonts w:ascii="Times New Roman" w:eastAsia="Times New Roman" w:hAnsi="Times New Roman" w:cs="Times New Roman"/>
+        </w:rPr>
+        <w:t>, via la photoluminescence d’une boîte unique. Ces deux systèmes sont fortement</w:t>
+      </w:r>
+      <w:r>
+        <w:rPr>
+          <w:rFonts w:ascii="Times New Roman" w:eastAsia="Times New Roman" w:hAnsi="Times New Roman" w:cs="Times New Roman"/>
+        </w:rPr>
+        <w:t xml:space="preserve"> couplés</w:t>
+      </w:r>
+      <w:r>
+        <w:rPr>
+          <w:rFonts w:ascii="Times New Roman" w:eastAsia="Times New Roman" w:hAnsi="Times New Roman" w:cs="Times New Roman"/>
+        </w:rPr>
+        <w:t xml:space="preserve"> aux phonons et aux contraintes. Ce couplage</w:t>
       </w:r>
       <w:r>
         <w:rPr>
@@ -821,13 +897,43 @@
         <w:rPr>
           <w:rFonts w:ascii="Times New Roman" w:eastAsia="Times New Roman" w:hAnsi="Times New Roman" w:cs="Times New Roman"/>
         </w:rPr>
-        <w:t>. Un couplage par l’anisotropie des contraintes dans le plan des niveaux electron-Mn dégénéré</w:t>
+        <w:t xml:space="preserve">. Un couplage par l’anisotropie </w:t>
+      </w:r>
+      <w:r>
+        <w:rPr>
+          <w:rFonts w:ascii="Times New Roman" w:eastAsia="Times New Roman" w:hAnsi="Times New Roman" w:cs="Times New Roman"/>
+        </w:rPr>
+        <w:t>des contraintes dans le plan de</w:t>
+      </w:r>
+      <w:r>
+        <w:rPr>
+          <w:rFonts w:ascii="Times New Roman" w:eastAsia="Times New Roman" w:hAnsi="Times New Roman" w:cs="Times New Roman"/>
+        </w:rPr>
+        <w:t xml:space="preserve"> niveaux </w:t>
+      </w:r>
+      <w:r>
+        <w:rPr>
+          <w:rFonts w:ascii="Times New Roman" w:eastAsia="Times New Roman" w:hAnsi="Times New Roman" w:cs="Times New Roman"/>
+        </w:rPr>
+        <w:t>électron</w:t>
+      </w:r>
+      <w:r>
+        <w:rPr>
+          <w:rFonts w:ascii="Times New Roman" w:eastAsia="Times New Roman" w:hAnsi="Times New Roman" w:cs="Times New Roman"/>
+        </w:rPr>
+        <w:t>-Mn dégénéré</w:t>
       </w:r>
       <w:r>
         <w:rPr>
           <w:rFonts w:ascii="Times New Roman" w:eastAsia="Times New Roman" w:hAnsi="Times New Roman" w:cs="Times New Roman"/>
         </w:rPr>
         <w:t>s</w:t>
+      </w:r>
+      <w:r>
+        <w:rPr>
+          <w:rFonts w:ascii="Times New Roman" w:eastAsia="Times New Roman" w:hAnsi="Times New Roman" w:cs="Times New Roman"/>
+        </w:rPr>
+        <w:t xml:space="preserve"> et séparé par un spin flip de deux unités</w:t>
       </w:r>
       <w:r>
         <w:rPr>
@@ -891,7 +997,19 @@
         <w:rPr>
           <w:rFonts w:ascii="Times New Roman" w:eastAsia="Times New Roman" w:hAnsi="Times New Roman" w:cs="Times New Roman"/>
         </w:rPr>
-        <w:t>Grâce à des expériences magnéto-optique, nous avons pu détecter la photoluminescence d’un atome de Cr dans une boîte quantique, et extraire une anisotropie magnétique</w:t>
+        <w:t>Grâce à des expériences magnéto-optique</w:t>
+      </w:r>
+      <w:r>
+        <w:rPr>
+          <w:rFonts w:ascii="Times New Roman" w:eastAsia="Times New Roman" w:hAnsi="Times New Roman" w:cs="Times New Roman"/>
+        </w:rPr>
+        <w:t>s</w:t>
+      </w:r>
+      <w:r>
+        <w:rPr>
+          <w:rFonts w:ascii="Times New Roman" w:eastAsia="Times New Roman" w:hAnsi="Times New Roman" w:cs="Times New Roman"/>
+        </w:rPr>
+        <w:t>, nous avons pu détecter la photoluminescence d’un atome de Cr dans une boîte quantique, et extraire une anisotropie magnétique</w:t>
       </w:r>
       <w:r>
         <w:rPr>
@@ -909,25 +1027,19 @@
         <w:rPr>
           <w:rFonts w:ascii="Times New Roman" w:eastAsia="Times New Roman" w:hAnsi="Times New Roman" w:cs="Times New Roman"/>
         </w:rPr>
-        <w:t xml:space="preserve"> Ces expériences montrent également que le couplage trou-Cr est antiferromagnétique, contrairement à ce qui était suggéré par la littérature. Des expériences de pompage résonant ont montré que, sous excitation, le spin du Cr fait flip-flop avec celui du trou, causé par </w:t>
-      </w:r>
-      <w:r>
-        <w:rPr>
-          <w:rFonts w:ascii="Times New Roman" w:eastAsia="Times New Roman" w:hAnsi="Times New Roman" w:cs="Times New Roman"/>
-        </w:rPr>
-        <w:t>l’interaction d</w:t>
-      </w:r>
-      <w:r>
-        <w:rPr>
-          <w:rFonts w:ascii="Times New Roman" w:eastAsia="Times New Roman" w:hAnsi="Times New Roman" w:cs="Times New Roman"/>
-        </w:rPr>
-        <w:t>’échange trou-Cr et le</w:t>
-      </w:r>
-      <w:r>
-        <w:rPr>
-          <w:rFonts w:ascii="Times New Roman" w:eastAsia="Times New Roman" w:hAnsi="Times New Roman" w:cs="Times New Roman"/>
-        </w:rPr>
-        <w:t xml:space="preserve"> couplage aux phonons acoustique</w:t>
+        <w:t xml:space="preserve"> Ces expériences montrent également que le couplage trou-Cr est antiferromagnétique, contrairement à ce qui était suggéré par la littérature. Des expériences de pompage résonant ont montré que, sous excitation, le spin du Cr fait</w:t>
+      </w:r>
+      <w:r>
+        <w:rPr>
+          <w:rFonts w:ascii="Times New Roman" w:eastAsia="Times New Roman" w:hAnsi="Times New Roman" w:cs="Times New Roman"/>
+        </w:rPr>
+        <w:t xml:space="preserve"> des</w:t>
+      </w:r>
+      <w:r>
+        <w:rPr>
+          <w:rFonts w:ascii="Times New Roman" w:eastAsia="Times New Roman" w:hAnsi="Times New Roman" w:cs="Times New Roman"/>
+        </w:rPr>
+        <w:t xml:space="preserve"> flip-flop</w:t>
       </w:r>
       <w:r>
         <w:rPr>
@@ -939,16 +1051,22 @@
         <w:rPr>
           <w:rFonts w:ascii="Times New Roman" w:eastAsia="Times New Roman" w:hAnsi="Times New Roman" w:cs="Times New Roman"/>
         </w:rPr>
-        <w:t>.</w:t>
-      </w:r>
-      <w:r>
-        <w:rPr>
-          <w:rFonts w:ascii="Times New Roman" w:eastAsia="Times New Roman" w:hAnsi="Times New Roman" w:cs="Times New Roman"/>
-        </w:rPr>
-        <w:t xml:space="preserve"> Ces flip-flops causent une relaxation rapide du spin du Cr sous excitation, mesurés comme de l’ordre de quelques dizaines de nanosecondes. Dans le noir, nous avons trouvé qu’il relaxe en quelques microsecondes. Finalement, nous avons aussi démontré la possibilité de contrôler le spin du Cr par effet Stark optique.</w:t>
+        <w:t xml:space="preserve"> avec celui du trou, causé par l’interaction d’échange trou-Cr et le couplage aux phonons acoustiques. Ces flip-flops causent une relaxation rapide du spin du Cr sous excitation, mesurés comme de l’ordre de quelques dizaines de nanosecondes. Dans </w:t>
+      </w:r>
+      <w:r>
+        <w:rPr>
+          <w:rFonts w:ascii="Times New Roman" w:eastAsia="Times New Roman" w:hAnsi="Times New Roman" w:cs="Times New Roman"/>
+        </w:rPr>
+        <w:t>le noir, nous avons trouvé que le spin du Cr</w:t>
       </w:r>
       <w:bookmarkStart w:id="0" w:name="_GoBack"/>
       <w:bookmarkEnd w:id="0"/>
+      <w:r>
+        <w:rPr>
+          <w:rFonts w:ascii="Times New Roman" w:eastAsia="Times New Roman" w:hAnsi="Times New Roman" w:cs="Times New Roman"/>
+        </w:rPr>
+        <w:t xml:space="preserve"> relaxe en quelques microsecondes. Finalement, nous avons aussi démontré la possibilité de contrôler le spin du Cr par effet Stark optique.</w:t>
+      </w:r>
     </w:p>
     <w:sectPr>
       <w:pgSz w:w="11906" w:h="16838"/>
@@ -1756,7 +1874,7 @@
 </file>
 
 <file path=customXml/itemProps1.xml><?xml version="1.0" encoding="utf-8"?>
-<ds:datastoreItem xmlns:ds="http://schemas.openxmlformats.org/officeDocument/2006/customXml" ds:itemID="{BD7B47F7-6A66-4B62-BDA5-5CD5A618E199}">
+<ds:datastoreItem xmlns:ds="http://schemas.openxmlformats.org/officeDocument/2006/customXml" ds:itemID="{779A7EA2-C2D7-429B-BB93-03433E75678E}">
   <ds:schemaRefs>
     <ds:schemaRef ds:uri="http://schemas.openxmlformats.org/officeDocument/2006/bibliography"/>
   </ds:schemaRefs>

</xml_diff>

<commit_message>
Corrections from the summaries
</commit_message>
<xml_diff>
--- a/Summary/FrenchThesis/ScienceSummary.docx
+++ b/Summary/FrenchThesis/ScienceSummary.docx
@@ -113,7 +113,23 @@
           <w:color w:val="000000"/>
           <w:lang w:val="en-US"/>
         </w:rPr>
-        <w:t xml:space="preserve"> different systems</w:t>
+        <w:t xml:space="preserve"> different </w:t>
+      </w:r>
+      <w:r>
+        <w:rPr>
+          <w:rFonts w:ascii="Times New Roman" w:eastAsia="Times New Roman" w:hAnsi="Times New Roman" w:cs="Times New Roman"/>
+          <w:color w:val="000000"/>
+          <w:lang w:val="en-US"/>
+        </w:rPr>
+        <w:t xml:space="preserve">single spin </w:t>
+      </w:r>
+      <w:r>
+        <w:rPr>
+          <w:rFonts w:ascii="Times New Roman" w:eastAsia="Times New Roman" w:hAnsi="Times New Roman" w:cs="Times New Roman"/>
+          <w:color w:val="000000"/>
+          <w:lang w:val="en-US"/>
+        </w:rPr>
+        <w:t>systems</w:t>
       </w:r>
       <w:r>
         <w:rPr>
@@ -177,6 +193,13 @@
           <w:color w:val="000000"/>
           <w:lang w:val="en-US"/>
         </w:rPr>
+        <w:t xml:space="preserve"> are</w:t>
+      </w:r>
+      <w:r>
+        <w:rPr>
+          <w:rFonts w:ascii="Times New Roman" w:eastAsia="Times New Roman" w:hAnsi="Times New Roman" w:cs="Times New Roman"/>
+          <w:lang w:val="en-US"/>
+        </w:rPr>
         <w:t xml:space="preserve"> </w:t>
       </w:r>
       <w:r>
@@ -184,13 +207,6 @@
           <w:rFonts w:ascii="Times New Roman" w:eastAsia="Times New Roman" w:hAnsi="Times New Roman" w:cs="Times New Roman"/>
           <w:lang w:val="en-US"/>
         </w:rPr>
-        <w:t xml:space="preserve">were </w:t>
-      </w:r>
-      <w:r>
-        <w:rPr>
-          <w:rFonts w:ascii="Times New Roman" w:eastAsia="Times New Roman" w:hAnsi="Times New Roman" w:cs="Times New Roman"/>
-          <w:lang w:val="en-US"/>
-        </w:rPr>
         <w:t>probed</w:t>
       </w:r>
       <w:r>
@@ -245,7 +261,23 @@
           <w:color w:val="000000"/>
           <w:lang w:val="en-US"/>
         </w:rPr>
-        <w:t>by changing the strain state at their position.</w:t>
+        <w:t xml:space="preserve">by </w:t>
+      </w:r>
+      <w:r>
+        <w:rPr>
+          <w:rFonts w:ascii="Times New Roman" w:eastAsia="Times New Roman" w:hAnsi="Times New Roman" w:cs="Times New Roman"/>
+          <w:color w:val="000000"/>
+          <w:lang w:val="en-US"/>
+        </w:rPr>
+        <w:t>modulating</w:t>
+      </w:r>
+      <w:r>
+        <w:rPr>
+          <w:rFonts w:ascii="Times New Roman" w:eastAsia="Times New Roman" w:hAnsi="Times New Roman" w:cs="Times New Roman"/>
+          <w:color w:val="000000"/>
+          <w:lang w:val="en-US"/>
+        </w:rPr>
+        <w:t xml:space="preserve"> the strain state at their position.</w:t>
       </w:r>
     </w:p>
     <w:p>
@@ -306,7 +338,14 @@
           <w:rFonts w:ascii="Times New Roman" w:eastAsia="Times New Roman" w:hAnsi="Times New Roman" w:cs="Times New Roman"/>
           <w:lang w:val="en-US"/>
         </w:rPr>
-        <w:t xml:space="preserve">We demonstrated the existence of </w:t>
+        <w:t>Using resonant photoluminescence, w</w:t>
+      </w:r>
+      <w:r>
+        <w:rPr>
+          <w:rFonts w:ascii="Times New Roman" w:eastAsia="Times New Roman" w:hAnsi="Times New Roman" w:cs="Times New Roman"/>
+          <w:lang w:val="en-US"/>
+        </w:rPr>
+        <w:t xml:space="preserve">e demonstrate the existence of </w:t>
       </w:r>
       <w:r>
         <w:rPr>
@@ -334,29 +373,139 @@
           <w:rFonts w:ascii="Times New Roman" w:eastAsia="Times New Roman" w:hAnsi="Times New Roman" w:cs="Times New Roman"/>
           <w:lang w:val="en-US"/>
         </w:rPr>
-        <w:t xml:space="preserve"> in Mn-doped positively charged quantum dots, and used them to study the hole-Mn hybrid spin dynamics. </w:t>
-      </w:r>
-      <w:r>
-        <w:rPr>
-          <w:rFonts w:ascii="Times New Roman" w:eastAsia="Times New Roman" w:hAnsi="Times New Roman" w:cs="Times New Roman"/>
-          <w:lang w:val="en-US"/>
-        </w:rPr>
-        <w:t>It revealed hole-Mn spin flip-flops in the nanosecond scale due to the interplay of acoustic phonons and exchange interaction.</w:t>
-      </w:r>
-      <w:r>
-        <w:rPr>
-          <w:rFonts w:ascii="Times New Roman" w:eastAsia="Times New Roman" w:hAnsi="Times New Roman" w:cs="Times New Roman"/>
-          <w:lang w:val="en-US"/>
-        </w:rPr>
-        <w:t xml:space="preserve"> We also showed that </w:t>
-      </w:r>
-      <w:r>
-        <w:rPr>
-          <w:rFonts w:ascii="Times New Roman" w:eastAsia="Times New Roman" w:hAnsi="Times New Roman" w:cs="Times New Roman"/>
-          <w:color w:val="000000"/>
-          <w:lang w:val="en-US"/>
-        </w:rPr>
-        <w:t>degenerated electron-Mn states separated by spin flips of two units are coupled through the in-plane strain anisotropy.</w:t>
+        <w:t xml:space="preserve"> in Mn-doped positively charged quantum dots, and use them to study the</w:t>
+      </w:r>
+      <w:r>
+        <w:rPr>
+          <w:rFonts w:ascii="Times New Roman" w:eastAsia="Times New Roman" w:hAnsi="Times New Roman" w:cs="Times New Roman"/>
+          <w:lang w:val="en-US"/>
+        </w:rPr>
+        <w:t xml:space="preserve"> dynamics of the</w:t>
+      </w:r>
+      <w:r>
+        <w:rPr>
+          <w:rFonts w:ascii="Times New Roman" w:eastAsia="Times New Roman" w:hAnsi="Times New Roman" w:cs="Times New Roman"/>
+          <w:lang w:val="en-US"/>
+        </w:rPr>
+        <w:t xml:space="preserve"> hole-Mn hybrid spin. </w:t>
+      </w:r>
+      <w:r>
+        <w:rPr>
+          <w:rFonts w:ascii="Times New Roman" w:eastAsia="Times New Roman" w:hAnsi="Times New Roman" w:cs="Times New Roman"/>
+          <w:lang w:val="en-US"/>
+        </w:rPr>
+        <w:t>It reveals</w:t>
+      </w:r>
+      <w:r>
+        <w:rPr>
+          <w:rFonts w:ascii="Times New Roman" w:eastAsia="Times New Roman" w:hAnsi="Times New Roman" w:cs="Times New Roman"/>
+          <w:lang w:val="en-US"/>
+        </w:rPr>
+        <w:t xml:space="preserve"> hole-Mn spin flip-flops in the nanosecond </w:t>
+      </w:r>
+      <w:r>
+        <w:rPr>
+          <w:rFonts w:ascii="Times New Roman" w:eastAsia="Times New Roman" w:hAnsi="Times New Roman" w:cs="Times New Roman"/>
+          <w:lang w:val="en-US"/>
+        </w:rPr>
+        <w:t>range</w:t>
+      </w:r>
+      <w:r>
+        <w:rPr>
+          <w:rFonts w:ascii="Times New Roman" w:eastAsia="Times New Roman" w:hAnsi="Times New Roman" w:cs="Times New Roman"/>
+          <w:lang w:val="en-US"/>
+        </w:rPr>
+        <w:t xml:space="preserve"> due to the interplay of</w:t>
+      </w:r>
+      <w:r>
+        <w:rPr>
+          <w:rFonts w:ascii="Times New Roman" w:eastAsia="Times New Roman" w:hAnsi="Times New Roman" w:cs="Times New Roman"/>
+          <w:lang w:val="en-US"/>
+        </w:rPr>
+        <w:t xml:space="preserve"> the interaction with</w:t>
+      </w:r>
+      <w:r>
+        <w:rPr>
+          <w:rFonts w:ascii="Times New Roman" w:eastAsia="Times New Roman" w:hAnsi="Times New Roman" w:cs="Times New Roman"/>
+          <w:lang w:val="en-US"/>
+        </w:rPr>
+        <w:t xml:space="preserve"> acoustic phonons and </w:t>
+      </w:r>
+      <w:r>
+        <w:rPr>
+          <w:rFonts w:ascii="Times New Roman" w:eastAsia="Times New Roman" w:hAnsi="Times New Roman" w:cs="Times New Roman"/>
+          <w:lang w:val="en-US"/>
+        </w:rPr>
+        <w:t xml:space="preserve">the hole-Mn </w:t>
+      </w:r>
+      <w:r>
+        <w:rPr>
+          <w:rFonts w:ascii="Times New Roman" w:eastAsia="Times New Roman" w:hAnsi="Times New Roman" w:cs="Times New Roman"/>
+          <w:lang w:val="en-US"/>
+        </w:rPr>
+        <w:t>exchange interaction.</w:t>
+      </w:r>
+      <w:r>
+        <w:rPr>
+          <w:rFonts w:ascii="Times New Roman" w:eastAsia="Times New Roman" w:hAnsi="Times New Roman" w:cs="Times New Roman"/>
+          <w:lang w:val="en-US"/>
+        </w:rPr>
+        <w:t xml:space="preserve"> We also show</w:t>
+      </w:r>
+      <w:r>
+        <w:rPr>
+          <w:rFonts w:ascii="Times New Roman" w:eastAsia="Times New Roman" w:hAnsi="Times New Roman" w:cs="Times New Roman"/>
+          <w:lang w:val="en-US"/>
+        </w:rPr>
+        <w:t xml:space="preserve"> that </w:t>
+      </w:r>
+      <w:r>
+        <w:rPr>
+          <w:rFonts w:ascii="Times New Roman" w:eastAsia="Times New Roman" w:hAnsi="Times New Roman" w:cs="Times New Roman"/>
+          <w:color w:val="000000"/>
+          <w:lang w:val="en-US"/>
+        </w:rPr>
+        <w:t>degenerated electron-Mn states separated by spin flips of two units are coupled through the in-plane strain anisotropy</w:t>
+      </w:r>
+      <w:r>
+        <w:rPr>
+          <w:rFonts w:ascii="Times New Roman" w:hAnsi="Times New Roman" w:cs="Times New Roman"/>
+          <w:color w:val="000000"/>
+          <w:lang w:val="en-US"/>
+        </w:rPr>
+        <w:t xml:space="preserve">, </w:t>
+      </w:r>
+      <w:r>
+        <w:rPr>
+          <w:rFonts w:ascii="Times New Roman" w:hAnsi="Times New Roman" w:cs="Times New Roman"/>
+          <w:color w:val="000000"/>
+          <w:lang w:val="en-US"/>
+        </w:rPr>
+        <w:t>and study this</w:t>
+      </w:r>
+      <w:r>
+        <w:rPr>
+          <w:rFonts w:ascii="Times New Roman" w:hAnsi="Times New Roman" w:cs="Times New Roman"/>
+          <w:color w:val="000000"/>
+          <w:lang w:val="en-US"/>
+        </w:rPr>
+        <w:t xml:space="preserve"> </w:t>
+      </w:r>
+      <w:r>
+        <w:rPr>
+          <w:rFonts w:ascii="Times New Roman" w:hAnsi="Times New Roman" w:cs="Times New Roman"/>
+          <w:color w:val="000000"/>
+          <w:lang w:val="en-US"/>
+        </w:rPr>
+        <w:t>strain induced coherent dynamics</w:t>
+      </w:r>
+      <w:r>
+        <w:rPr>
+          <w:rFonts w:ascii="Times New Roman" w:hAnsi="Times New Roman" w:cs="Times New Roman"/>
+          <w:color w:val="000000"/>
+          <w:lang w:val="en-US"/>
+        </w:rPr>
+        <w:t>.</w:t>
       </w:r>
     </w:p>
     <w:p>
@@ -417,14 +566,42 @@
           <w:rFonts w:ascii="Times New Roman" w:eastAsia="Times New Roman" w:hAnsi="Times New Roman" w:cs="Times New Roman"/>
           <w:lang w:val="en-US"/>
         </w:rPr>
-        <w:t xml:space="preserve">Using magneto-optic experiments, we were able to </w:t>
-      </w:r>
-      <w:r>
-        <w:rPr>
-          <w:rFonts w:ascii="Times New Roman" w:eastAsia="Times New Roman" w:hAnsi="Times New Roman" w:cs="Times New Roman"/>
-          <w:lang w:val="en-US"/>
-        </w:rPr>
-        <w:t>probe the Cr spin</w:t>
+        <w:t xml:space="preserve">Using magneto-optic experiments, we </w:t>
+      </w:r>
+      <w:r>
+        <w:rPr>
+          <w:rFonts w:ascii="Times New Roman" w:eastAsia="Times New Roman" w:hAnsi="Times New Roman" w:cs="Times New Roman"/>
+          <w:lang w:val="en-US"/>
+        </w:rPr>
+        <w:t>are</w:t>
+      </w:r>
+      <w:r>
+        <w:rPr>
+          <w:rFonts w:ascii="Times New Roman" w:eastAsia="Times New Roman" w:hAnsi="Times New Roman" w:cs="Times New Roman"/>
+          <w:lang w:val="en-US"/>
+        </w:rPr>
+        <w:t xml:space="preserve"> able to </w:t>
+      </w:r>
+      <w:r>
+        <w:rPr>
+          <w:rFonts w:ascii="Times New Roman" w:eastAsia="Times New Roman" w:hAnsi="Times New Roman" w:cs="Times New Roman"/>
+          <w:lang w:val="en-US"/>
+        </w:rPr>
+        <w:t>probe the</w:t>
+      </w:r>
+      <w:r>
+        <w:rPr>
+          <w:rFonts w:ascii="Times New Roman" w:eastAsia="Times New Roman" w:hAnsi="Times New Roman" w:cs="Times New Roman"/>
+          <w:lang w:val="en-US"/>
+        </w:rPr>
+        <w:t xml:space="preserve"> spin</w:t>
+      </w:r>
+      <w:r>
+        <w:rPr>
+          <w:rFonts w:ascii="Times New Roman" w:eastAsia="Times New Roman" w:hAnsi="Times New Roman" w:cs="Times New Roman"/>
+          <w:lang w:val="en-US"/>
+        </w:rPr>
+        <w:t xml:space="preserve"> of a single Cr atom</w:t>
       </w:r>
       <w:r>
         <w:rPr>
@@ -460,23 +637,100 @@
           <w:rFonts w:ascii="Times New Roman" w:eastAsia="Times New Roman" w:hAnsi="Times New Roman" w:cs="Times New Roman"/>
           <w:lang w:val="en-US"/>
         </w:rPr>
-        <w:t xml:space="preserve">These experiments also show that </w:t>
-      </w:r>
-      <w:r>
-        <w:rPr>
-          <w:rFonts w:ascii="Times New Roman" w:eastAsia="Times New Roman" w:hAnsi="Times New Roman" w:cs="Times New Roman"/>
-          <w:color w:val="000000"/>
-          <w:lang w:val="en-US"/>
-        </w:rPr>
-        <w:t>that the h-Cr coupling is anti-ferromagnetic, contrary to what was suggested in the literature.</w:t>
-      </w:r>
-      <w:r>
-        <w:rPr>
-          <w:rFonts w:ascii="Times New Roman" w:eastAsia="Times New Roman" w:hAnsi="Times New Roman" w:cs="Times New Roman"/>
-          <w:color w:val="000000"/>
-          <w:lang w:val="en-US"/>
-        </w:rPr>
-        <w:t xml:space="preserve"> Using resonant pumping experiments, we evidenced a Cr relaxation time</w:t>
+        <w:t xml:space="preserve">Several parameters of the QD </w:t>
+      </w:r>
+      <w:r>
+        <w:rPr>
+          <w:rFonts w:ascii="Times New Roman" w:eastAsia="Times New Roman" w:hAnsi="Times New Roman" w:cs="Times New Roman"/>
+          <w:lang w:val="en-US"/>
+        </w:rPr>
+        <w:t>are</w:t>
+      </w:r>
+      <w:r>
+        <w:rPr>
+          <w:rFonts w:ascii="Times New Roman" w:eastAsia="Times New Roman" w:hAnsi="Times New Roman" w:cs="Times New Roman"/>
+          <w:lang w:val="en-US"/>
+        </w:rPr>
+        <w:t xml:space="preserve"> extracted from these experiments, and, especially, we show</w:t>
+      </w:r>
+      <w:r>
+        <w:rPr>
+          <w:rFonts w:ascii="Times New Roman" w:eastAsia="Times New Roman" w:hAnsi="Times New Roman" w:cs="Times New Roman"/>
+          <w:lang w:val="en-US"/>
+        </w:rPr>
+        <w:t xml:space="preserve"> </w:t>
+      </w:r>
+      <w:r>
+        <w:rPr>
+          <w:rFonts w:ascii="Times New Roman" w:eastAsia="Times New Roman" w:hAnsi="Times New Roman" w:cs="Times New Roman"/>
+          <w:color w:val="000000"/>
+          <w:lang w:val="en-US"/>
+        </w:rPr>
+        <w:t>that the h-Cr coupling is anti-ferromagnetic.</w:t>
+      </w:r>
+      <w:r>
+        <w:rPr>
+          <w:rFonts w:ascii="Times New Roman" w:eastAsia="Times New Roman" w:hAnsi="Times New Roman" w:cs="Times New Roman"/>
+          <w:color w:val="000000"/>
+          <w:lang w:val="en-US"/>
+        </w:rPr>
+        <w:t xml:space="preserve"> We demonstrate that the Cr spin can be prepared u</w:t>
+      </w:r>
+      <w:r>
+        <w:rPr>
+          <w:rFonts w:ascii="Times New Roman" w:eastAsia="Times New Roman" w:hAnsi="Times New Roman" w:cs="Times New Roman"/>
+          <w:color w:val="000000"/>
+          <w:lang w:val="en-US"/>
+        </w:rPr>
+        <w:t xml:space="preserve">sing resonant </w:t>
+      </w:r>
+      <w:r>
+        <w:rPr>
+          <w:rFonts w:ascii="Times New Roman" w:eastAsia="Times New Roman" w:hAnsi="Times New Roman" w:cs="Times New Roman"/>
+          <w:color w:val="000000"/>
+          <w:lang w:val="en-US"/>
+        </w:rPr>
+        <w:t xml:space="preserve">optical </w:t>
+      </w:r>
+      <w:r>
+        <w:rPr>
+          <w:rFonts w:ascii="Times New Roman" w:eastAsia="Times New Roman" w:hAnsi="Times New Roman" w:cs="Times New Roman"/>
+          <w:color w:val="000000"/>
+          <w:lang w:val="en-US"/>
+        </w:rPr>
+        <w:t>pumping</w:t>
+      </w:r>
+      <w:r>
+        <w:rPr>
+          <w:rFonts w:ascii="Times New Roman" w:eastAsia="Times New Roman" w:hAnsi="Times New Roman" w:cs="Times New Roman"/>
+          <w:color w:val="000000"/>
+          <w:lang w:val="en-US"/>
+        </w:rPr>
+        <w:t>. These</w:t>
+      </w:r>
+      <w:r>
+        <w:rPr>
+          <w:rFonts w:ascii="Times New Roman" w:eastAsia="Times New Roman" w:hAnsi="Times New Roman" w:cs="Times New Roman"/>
+          <w:color w:val="000000"/>
+          <w:lang w:val="en-US"/>
+        </w:rPr>
+        <w:t xml:space="preserve"> experiments</w:t>
+      </w:r>
+      <w:r>
+        <w:rPr>
+          <w:rFonts w:ascii="Times New Roman" w:eastAsia="Times New Roman" w:hAnsi="Times New Roman" w:cs="Times New Roman"/>
+          <w:color w:val="000000"/>
+          <w:lang w:val="en-US"/>
+        </w:rPr>
+        <w:t xml:space="preserve"> evidence</w:t>
+      </w:r>
+      <w:r>
+        <w:rPr>
+          <w:rFonts w:ascii="Times New Roman" w:eastAsia="Times New Roman" w:hAnsi="Times New Roman" w:cs="Times New Roman"/>
+          <w:color w:val="000000"/>
+          <w:lang w:val="en-US"/>
+        </w:rPr>
+        <w:t xml:space="preserve"> a Cr relaxation time</w:t>
       </w:r>
       <w:r>
         <w:rPr>
@@ -516,6 +770,14 @@
           <w:color w:val="000000"/>
           <w:lang w:val="en-US"/>
         </w:rPr>
+        <w:t>. This relaxation is</w:t>
+      </w:r>
+      <w:r>
+        <w:rPr>
+          <w:rFonts w:ascii="Times New Roman" w:eastAsia="Times New Roman" w:hAnsi="Times New Roman" w:cs="Times New Roman"/>
+          <w:color w:val="000000"/>
+          <w:lang w:val="en-US"/>
+        </w:rPr>
         <w:t xml:space="preserve"> driven by hole-Cr spin flip-flops caused by </w:t>
       </w:r>
       <w:r>
@@ -523,7 +785,56 @@
           <w:rFonts w:ascii="Times New Roman" w:eastAsia="Times New Roman" w:hAnsi="Times New Roman" w:cs="Times New Roman"/>
           <w:lang w:val="en-US"/>
         </w:rPr>
-        <w:t>the interplay of acoustic phonons and exchange interaction. A relaxation in the dark in the microseconds range was also measured. Possibility of control of the Cr spin was also demonstrated using optical Stark effect.</w:t>
+        <w:t>the interplay of</w:t>
+      </w:r>
+      <w:r>
+        <w:rPr>
+          <w:rFonts w:ascii="Times New Roman" w:eastAsia="Times New Roman" w:hAnsi="Times New Roman" w:cs="Times New Roman"/>
+          <w:lang w:val="en-US"/>
+        </w:rPr>
+        <w:t xml:space="preserve"> the interaction with</w:t>
+      </w:r>
+      <w:r>
+        <w:rPr>
+          <w:rFonts w:ascii="Times New Roman" w:eastAsia="Times New Roman" w:hAnsi="Times New Roman" w:cs="Times New Roman"/>
+          <w:lang w:val="en-US"/>
+        </w:rPr>
+        <w:t xml:space="preserve"> acoustic phonons and </w:t>
+      </w:r>
+      <w:r>
+        <w:rPr>
+          <w:rFonts w:ascii="Times New Roman" w:eastAsia="Times New Roman" w:hAnsi="Times New Roman" w:cs="Times New Roman"/>
+          <w:lang w:val="en-US"/>
+        </w:rPr>
+        <w:t xml:space="preserve">the hole-Cr </w:t>
+      </w:r>
+      <w:r>
+        <w:rPr>
+          <w:rFonts w:ascii="Times New Roman" w:eastAsia="Times New Roman" w:hAnsi="Times New Roman" w:cs="Times New Roman"/>
+          <w:lang w:val="en-US"/>
+        </w:rPr>
+        <w:t>exchange interaction. A relaxation in the dark in the microseconds range was also measured. Possibility of control of the Cr spin was also demonstrated using</w:t>
+      </w:r>
+      <w:r>
+        <w:rPr>
+          <w:rFonts w:ascii="Times New Roman" w:eastAsia="Times New Roman" w:hAnsi="Times New Roman" w:cs="Times New Roman"/>
+          <w:lang w:val="en-US"/>
+        </w:rPr>
+        <w:t xml:space="preserve"> th</w:t>
+      </w:r>
+      <w:r>
+        <w:rPr>
+          <w:rFonts w:ascii="Times New Roman" w:eastAsia="Times New Roman" w:hAnsi="Times New Roman" w:cs="Times New Roman"/>
+          <w:lang w:val="en-US"/>
+        </w:rPr>
+        <w:t>e</w:t>
+      </w:r>
+      <w:r>
+        <w:rPr>
+          <w:rFonts w:ascii="Times New Roman" w:eastAsia="Times New Roman" w:hAnsi="Times New Roman" w:cs="Times New Roman"/>
+          <w:lang w:val="en-US"/>
+        </w:rPr>
+        <w:t xml:space="preserve"> optical Stark effect.</w:t>
       </w:r>
     </w:p>
     <w:p>
@@ -711,18 +1022,30 @@
         <w:rPr>
           <w:rFonts w:ascii="Times New Roman" w:eastAsia="Times New Roman" w:hAnsi="Times New Roman" w:cs="Times New Roman"/>
         </w:rPr>
-        <w:t xml:space="preserve">s </w:t>
-      </w:r>
-      <w:r>
-        <w:rPr>
-          <w:rFonts w:ascii="Times New Roman" w:eastAsia="Times New Roman" w:hAnsi="Times New Roman" w:cs="Times New Roman"/>
-        </w:rPr>
         <w:t>s</w:t>
       </w:r>
       <w:r>
         <w:rPr>
           <w:rFonts w:ascii="Times New Roman" w:eastAsia="Times New Roman" w:hAnsi="Times New Roman" w:cs="Times New Roman"/>
         </w:rPr>
+        <w:t xml:space="preserve"> de spins uniques</w:t>
+      </w:r>
+      <w:r>
+        <w:rPr>
+          <w:rFonts w:ascii="Times New Roman" w:eastAsia="Times New Roman" w:hAnsi="Times New Roman" w:cs="Times New Roman"/>
+        </w:rPr>
+        <w:t xml:space="preserve"> </w:t>
+      </w:r>
+      <w:r>
+        <w:rPr>
+          <w:rFonts w:ascii="Times New Roman" w:eastAsia="Times New Roman" w:hAnsi="Times New Roman" w:cs="Times New Roman"/>
+        </w:rPr>
+        <w:t>s</w:t>
+      </w:r>
+      <w:r>
+        <w:rPr>
+          <w:rFonts w:ascii="Times New Roman" w:eastAsia="Times New Roman" w:hAnsi="Times New Roman" w:cs="Times New Roman"/>
+        </w:rPr>
         <w:t xml:space="preserve">ont étudiés dans cette </w:t>
       </w:r>
       <w:r>
@@ -771,7 +1094,31 @@
         <w:rPr>
           <w:rFonts w:ascii="Times New Roman" w:eastAsia="Times New Roman" w:hAnsi="Times New Roman" w:cs="Times New Roman"/>
         </w:rPr>
-        <w:t xml:space="preserve"> permet de ne plus se limiter à une détection et une manipulation du spin optique, mais ouvre également la possibilité de le faire en changeant l’état de contrainte.</w:t>
+        <w:t xml:space="preserve"> permet de ne plus se limiter à une détection et une manipulation du spin optique, mais ouvre également la possibilité de le faire en </w:t>
+      </w:r>
+      <w:r>
+        <w:rPr>
+          <w:rFonts w:ascii="Times New Roman" w:eastAsia="Times New Roman" w:hAnsi="Times New Roman" w:cs="Times New Roman"/>
+        </w:rPr>
+        <w:t>modulant</w:t>
+      </w:r>
+      <w:r>
+        <w:rPr>
+          <w:rFonts w:ascii="Times New Roman" w:eastAsia="Times New Roman" w:hAnsi="Times New Roman" w:cs="Times New Roman"/>
+        </w:rPr>
+        <w:t xml:space="preserve"> l</w:t>
+      </w:r>
+      <w:r>
+        <w:rPr>
+          <w:rFonts w:ascii="Times New Roman" w:eastAsia="Times New Roman" w:hAnsi="Times New Roman" w:cs="Times New Roman"/>
+        </w:rPr>
+        <w:t>e champ</w:t>
+      </w:r>
+      <w:r>
+        <w:rPr>
+          <w:rFonts w:ascii="Times New Roman" w:eastAsia="Times New Roman" w:hAnsi="Times New Roman" w:cs="Times New Roman"/>
+        </w:rPr>
+        <w:t xml:space="preserve"> de contrainte.</w:t>
       </w:r>
     </w:p>
     <w:p>
@@ -829,7 +1176,25 @@
         <w:rPr>
           <w:rFonts w:ascii="Times New Roman" w:eastAsia="Times New Roman" w:hAnsi="Times New Roman" w:cs="Times New Roman"/>
         </w:rPr>
-        <w:t xml:space="preserve">Nous avons montré l’existence de niveaux optique en </w:t>
+        <w:t>Par des expériences de photoluminescence résonante, n</w:t>
+      </w:r>
+      <w:r>
+        <w:rPr>
+          <w:rFonts w:ascii="Times New Roman" w:eastAsia="Times New Roman" w:hAnsi="Times New Roman" w:cs="Times New Roman"/>
+        </w:rPr>
+        <w:t xml:space="preserve">ous </w:t>
+      </w:r>
+      <w:r>
+        <w:rPr>
+          <w:rFonts w:ascii="Times New Roman" w:eastAsia="Times New Roman" w:hAnsi="Times New Roman" w:cs="Times New Roman"/>
+        </w:rPr>
+        <w:t xml:space="preserve">montrons </w:t>
+      </w:r>
+      <w:r>
+        <w:rPr>
+          <w:rFonts w:ascii="Times New Roman" w:eastAsia="Times New Roman" w:hAnsi="Times New Roman" w:cs="Times New Roman"/>
+        </w:rPr>
+        <w:t xml:space="preserve"> l’existence de niveaux optique en </w:t>
       </w:r>
       <w:r>
         <w:rPr>
@@ -861,7 +1226,19 @@
         <w:rPr>
           <w:rFonts w:ascii="Times New Roman" w:eastAsia="Times New Roman" w:hAnsi="Times New Roman" w:cs="Times New Roman"/>
         </w:rPr>
-        <w:t xml:space="preserve"> ont été </w:t>
+        <w:t xml:space="preserve"> </w:t>
+      </w:r>
+      <w:r>
+        <w:rPr>
+          <w:rFonts w:ascii="Times New Roman" w:eastAsia="Times New Roman" w:hAnsi="Times New Roman" w:cs="Times New Roman"/>
+        </w:rPr>
+        <w:t>sont</w:t>
+      </w:r>
+      <w:r>
+        <w:rPr>
+          <w:rFonts w:ascii="Times New Roman" w:eastAsia="Times New Roman" w:hAnsi="Times New Roman" w:cs="Times New Roman"/>
+        </w:rPr>
+        <w:t xml:space="preserve"> </w:t>
       </w:r>
       <w:r>
         <w:rPr>
@@ -885,7 +1262,31 @@
         <w:rPr>
           <w:rFonts w:ascii="Times New Roman" w:eastAsia="Times New Roman" w:hAnsi="Times New Roman" w:cs="Times New Roman"/>
         </w:rPr>
-        <w:t xml:space="preserve"> Cette étude a révélé l’existence de flip-flops des spins du trou et du Mn à l’échelle de la nanoseconde, dus à l’interaction d’échange trou-Mn et au couplage aux phonons acoustique</w:t>
+        <w:t xml:space="preserve"> Cette étude </w:t>
+      </w:r>
+      <w:r>
+        <w:rPr>
+          <w:rFonts w:ascii="Times New Roman" w:eastAsia="Times New Roman" w:hAnsi="Times New Roman" w:cs="Times New Roman"/>
+        </w:rPr>
+        <w:t>révèle</w:t>
+      </w:r>
+      <w:r>
+        <w:rPr>
+          <w:rFonts w:ascii="Times New Roman" w:eastAsia="Times New Roman" w:hAnsi="Times New Roman" w:cs="Times New Roman"/>
+        </w:rPr>
+        <w:t xml:space="preserve"> l’existence de flip-flops des spins du trou et du Mn à l’échelle de la nanoseconde, dus à l’interaction d’échange trou-Mn </w:t>
+      </w:r>
+      <w:r>
+        <w:rPr>
+          <w:rFonts w:ascii="Times New Roman" w:eastAsia="Times New Roman" w:hAnsi="Times New Roman" w:cs="Times New Roman"/>
+        </w:rPr>
+        <w:t>et à l’interaction avec les</w:t>
+      </w:r>
+      <w:r>
+        <w:rPr>
+          <w:rFonts w:ascii="Times New Roman" w:eastAsia="Times New Roman" w:hAnsi="Times New Roman" w:cs="Times New Roman"/>
+        </w:rPr>
+        <w:t xml:space="preserve"> phonons acoustique</w:t>
       </w:r>
       <w:r>
         <w:rPr>
@@ -939,7 +1340,13 @@
         <w:rPr>
           <w:rFonts w:ascii="Times New Roman" w:eastAsia="Times New Roman" w:hAnsi="Times New Roman" w:cs="Times New Roman"/>
         </w:rPr>
-        <w:t xml:space="preserve"> a aussi été démontré.</w:t>
+        <w:t xml:space="preserve"> </w:t>
+      </w:r>
+      <w:r>
+        <w:rPr>
+          <w:rFonts w:ascii="Times New Roman" w:eastAsia="Times New Roman" w:hAnsi="Times New Roman" w:cs="Times New Roman"/>
+        </w:rPr>
+        <w:t>est aussi démontré, et dynamique cohérente induite par les contraintes est étudiée en détail.</w:t>
       </w:r>
     </w:p>
     <w:p>
@@ -1009,7 +1416,19 @@
         <w:rPr>
           <w:rFonts w:ascii="Times New Roman" w:eastAsia="Times New Roman" w:hAnsi="Times New Roman" w:cs="Times New Roman"/>
         </w:rPr>
-        <w:t>, nous avons pu détecter la photoluminescence d’un atome de Cr dans une boîte quantique, et extraire une anisotropie magnétique</w:t>
+        <w:t>, nous avons pu détecter la photoluminescence d’un atome de Cr</w:t>
+      </w:r>
+      <w:r>
+        <w:rPr>
+          <w:rFonts w:ascii="Times New Roman" w:eastAsia="Times New Roman" w:hAnsi="Times New Roman" w:cs="Times New Roman"/>
+        </w:rPr>
+        <w:t xml:space="preserve"> unique</w:t>
+      </w:r>
+      <w:r>
+        <w:rPr>
+          <w:rFonts w:ascii="Times New Roman" w:eastAsia="Times New Roman" w:hAnsi="Times New Roman" w:cs="Times New Roman"/>
+        </w:rPr>
+        <w:t xml:space="preserve"> dans une boîte quantique, et extraire une anisotropie magnétique</w:t>
       </w:r>
       <w:r>
         <w:rPr>
@@ -1027,7 +1446,67 @@
         <w:rPr>
           <w:rFonts w:ascii="Times New Roman" w:eastAsia="Times New Roman" w:hAnsi="Times New Roman" w:cs="Times New Roman"/>
         </w:rPr>
-        <w:t xml:space="preserve"> Ces expériences montrent également que le couplage trou-Cr est antiferromagnétique, contrairement à ce qui était suggéré par la littérature. Des expériences de pompage résonant ont montré que, sous excitation, le spin du Cr fait</w:t>
+        <w:t xml:space="preserve"> </w:t>
+      </w:r>
+      <w:r>
+        <w:rPr>
+          <w:rFonts w:ascii="Times New Roman" w:eastAsia="Times New Roman" w:hAnsi="Times New Roman" w:cs="Times New Roman"/>
+        </w:rPr>
+        <w:t>De nombreux paramètres de</w:t>
+      </w:r>
+      <w:r>
+        <w:rPr>
+          <w:rFonts w:ascii="Times New Roman" w:eastAsia="Times New Roman" w:hAnsi="Times New Roman" w:cs="Times New Roman"/>
+        </w:rPr>
+        <w:t>s</w:t>
+      </w:r>
+      <w:r>
+        <w:rPr>
+          <w:rFonts w:ascii="Times New Roman" w:eastAsia="Times New Roman" w:hAnsi="Times New Roman" w:cs="Times New Roman"/>
+        </w:rPr>
+        <w:t xml:space="preserve"> boîtes</w:t>
+      </w:r>
+      <w:r>
+        <w:rPr>
+          <w:rFonts w:ascii="Times New Roman" w:eastAsia="Times New Roman" w:hAnsi="Times New Roman" w:cs="Times New Roman"/>
+        </w:rPr>
+        <w:t xml:space="preserve"> étudiées</w:t>
+      </w:r>
+      <w:r>
+        <w:rPr>
+          <w:rFonts w:ascii="Times New Roman" w:eastAsia="Times New Roman" w:hAnsi="Times New Roman" w:cs="Times New Roman"/>
+        </w:rPr>
+        <w:t xml:space="preserve"> peuvent être extrait de ces expériences, et nous montrons notamment</w:t>
+      </w:r>
+      <w:r>
+        <w:rPr>
+          <w:rFonts w:ascii="Times New Roman" w:eastAsia="Times New Roman" w:hAnsi="Times New Roman" w:cs="Times New Roman"/>
+        </w:rPr>
+        <w:t xml:space="preserve"> que le couplage trou-Cr est antiferromagnétique.</w:t>
+      </w:r>
+      <w:r>
+        <w:rPr>
+          <w:rFonts w:ascii="Times New Roman" w:eastAsia="Times New Roman" w:hAnsi="Times New Roman" w:cs="Times New Roman"/>
+        </w:rPr>
+        <w:t xml:space="preserve"> Nous démontrons que le spin du Cr peut être préparé par pompage optique résonant. C</w:t>
+      </w:r>
+      <w:r>
+        <w:rPr>
+          <w:rFonts w:ascii="Times New Roman" w:eastAsia="Times New Roman" w:hAnsi="Times New Roman" w:cs="Times New Roman"/>
+        </w:rPr>
+        <w:t>es expériences ont</w:t>
+      </w:r>
+      <w:r>
+        <w:rPr>
+          <w:rFonts w:ascii="Times New Roman" w:eastAsia="Times New Roman" w:hAnsi="Times New Roman" w:cs="Times New Roman"/>
+        </w:rPr>
+        <w:t xml:space="preserve"> permis de montrer</w:t>
+      </w:r>
+      <w:r>
+        <w:rPr>
+          <w:rFonts w:ascii="Times New Roman" w:eastAsia="Times New Roman" w:hAnsi="Times New Roman" w:cs="Times New Roman"/>
+        </w:rPr>
+        <w:t xml:space="preserve"> que, sous excitation, le spin du Cr fait</w:t>
       </w:r>
       <w:r>
         <w:rPr>
@@ -1051,13 +1530,37 @@
         <w:rPr>
           <w:rFonts w:ascii="Times New Roman" w:eastAsia="Times New Roman" w:hAnsi="Times New Roman" w:cs="Times New Roman"/>
         </w:rPr>
-        <w:t xml:space="preserve"> avec celui du trou, causé par l’interaction d’échange trou-Cr et le couplage aux phonons acoustiques. Ces flip-flops causent une relaxation rapide du spin du Cr sous excitation, mesurés comme de l’ordre de quelques dizaines de nanosecondes. Dans </w:t>
+        <w:t xml:space="preserve"> avec celui du trou, causé par l’interaction d’échange trou-Cr et le couplage aux phonons acoustiques. Ces flip-flops causent une relaxation rapide du spi</w:t>
+      </w:r>
+      <w:r>
+        <w:rPr>
+          <w:rFonts w:ascii="Times New Roman" w:eastAsia="Times New Roman" w:hAnsi="Times New Roman" w:cs="Times New Roman"/>
+        </w:rPr>
+        <w:t>n du Cr sous excitation, mesurée</w:t>
+      </w:r>
+      <w:r>
+        <w:rPr>
+          <w:rFonts w:ascii="Times New Roman" w:eastAsia="Times New Roman" w:hAnsi="Times New Roman" w:cs="Times New Roman"/>
+        </w:rPr>
+        <w:t xml:space="preserve"> comme de l’ordre de quelques dizaines de nanosecondes. Dans </w:t>
       </w:r>
       <w:r>
         <w:rPr>
           <w:rFonts w:ascii="Times New Roman" w:eastAsia="Times New Roman" w:hAnsi="Times New Roman" w:cs="Times New Roman"/>
         </w:rPr>
         <w:t>le noir, nous avons trouvé que le spin du Cr</w:t>
+      </w:r>
+      <w:r>
+        <w:rPr>
+          <w:rFonts w:ascii="Times New Roman" w:eastAsia="Times New Roman" w:hAnsi="Times New Roman" w:cs="Times New Roman"/>
+        </w:rPr>
+        <w:t xml:space="preserve"> relaxe en quelques microsecondes. Finalement, nous avons aussi démontré la possibilité de contrôler le spin du Cr par </w:t>
+      </w:r>
+      <w:r>
+        <w:rPr>
+          <w:rFonts w:ascii="Times New Roman" w:eastAsia="Times New Roman" w:hAnsi="Times New Roman" w:cs="Times New Roman"/>
+        </w:rPr>
+        <w:t>l’</w:t>
       </w:r>
       <w:bookmarkStart w:id="0" w:name="_GoBack"/>
       <w:bookmarkEnd w:id="0"/>
@@ -1065,7 +1568,7 @@
         <w:rPr>
           <w:rFonts w:ascii="Times New Roman" w:eastAsia="Times New Roman" w:hAnsi="Times New Roman" w:cs="Times New Roman"/>
         </w:rPr>
-        <w:t xml:space="preserve"> relaxe en quelques microsecondes. Finalement, nous avons aussi démontré la possibilité de contrôler le spin du Cr par effet Stark optique.</w:t>
+        <w:t>effet Stark optique.</w:t>
       </w:r>
     </w:p>
     <w:sectPr>
@@ -1874,7 +2377,7 @@
 </file>
 
 <file path=customXml/itemProps1.xml><?xml version="1.0" encoding="utf-8"?>
-<ds:datastoreItem xmlns:ds="http://schemas.openxmlformats.org/officeDocument/2006/customXml" ds:itemID="{779A7EA2-C2D7-429B-BB93-03433E75678E}">
+<ds:datastoreItem xmlns:ds="http://schemas.openxmlformats.org/officeDocument/2006/customXml" ds:itemID="{8C660F63-F8AA-4095-9B07-D16AB48AC38F}">
   <ds:schemaRefs>
     <ds:schemaRef ds:uri="http://schemas.openxmlformats.org/officeDocument/2006/bibliography"/>
   </ds:schemaRefs>

</xml_diff>